<commit_message>
Parę sprawozdanek i chuj wi jakie
</commit_message>
<xml_diff>
--- a/Fizyka/Fizyka/Lab 8 A1/Nikodem_Gebicki_Lab8.docx
+++ b/Fizyka/Fizyka/Lab 8 A1/Nikodem_Gebicki_Lab8.docx
@@ -525,7 +525,7 @@
               <w:ind w:left="0" w:firstLine="0"/>
             </w:pPr>
             <w:r>
-              <w:t>31.05</w:t>
+              <w:t>1.06</w:t>
             </w:r>
             <w:r>
               <w:t xml:space="preserve">.2023 </w:t>
@@ -713,7 +713,264 @@
       </w:pPr>
       <w:r>
         <w:lastRenderedPageBreak/>
-        <w:t xml:space="preserve">Wyniki pomiarów, obliczenia i rachunek niepewności  </w:t>
+        <w:t>Wyniki pomiarów, obliczenia i rachunek niepewności</w:t>
+      </w:r>
+    </w:p>
+    <w:p>
+      <w:pPr>
+        <w:pStyle w:val="Nagwek2"/>
+      </w:pPr>
+      <w:r>
+        <w:t>Wyniki</w:t>
+      </w:r>
+      <w:r>
+        <w:t xml:space="preserve"> pomiarów</w:t>
+      </w:r>
+      <w:r>
+        <w:t xml:space="preserve"> i niepewności </w:t>
+      </w:r>
+      <w:proofErr w:type="spellStart"/>
+      <w:r>
+        <w:t>Uc</w:t>
+      </w:r>
+      <w:proofErr w:type="spellEnd"/>
+      <w:r>
+        <w:t>(s1)</w:t>
+      </w:r>
+      <w:r>
+        <w:t xml:space="preserve"> </w:t>
+      </w:r>
+      <w:proofErr w:type="spellStart"/>
+      <w:r>
+        <w:t>Uc</w:t>
+      </w:r>
+      <w:proofErr w:type="spellEnd"/>
+      <w:r>
+        <w:t>(s2)</w:t>
+      </w:r>
+      <w:r>
+        <w:t xml:space="preserve"> </w:t>
+      </w:r>
+    </w:p>
+    <w:p>
+      <w:r>
+        <w:drawing>
+          <wp:inline distT="0" distB="0" distL="0" distR="0" wp14:anchorId="246640FA" wp14:editId="5C1A063D">
+            <wp:extent cx="2529773" cy="3595892"/>
+            <wp:effectExtent l="0" t="0" r="0" b="0"/>
+            <wp:docPr id="1409071477" name="Obraz 1"/>
+            <wp:cNvGraphicFramePr>
+              <a:graphicFrameLocks xmlns:a="http://schemas.openxmlformats.org/drawingml/2006/main" noChangeAspect="1"/>
+            </wp:cNvGraphicFramePr>
+            <a:graphic xmlns:a="http://schemas.openxmlformats.org/drawingml/2006/main">
+              <a:graphicData uri="http://schemas.openxmlformats.org/drawingml/2006/picture">
+                <pic:pic xmlns:pic="http://schemas.openxmlformats.org/drawingml/2006/picture">
+                  <pic:nvPicPr>
+                    <pic:cNvPr id="1409071477" name=""/>
+                    <pic:cNvPicPr/>
+                  </pic:nvPicPr>
+                  <pic:blipFill>
+                    <a:blip r:embed="rId8"/>
+                    <a:stretch>
+                      <a:fillRect/>
+                    </a:stretch>
+                  </pic:blipFill>
+                  <pic:spPr>
+                    <a:xfrm>
+                      <a:off x="0" y="0"/>
+                      <a:ext cx="2534888" cy="3603163"/>
+                    </a:xfrm>
+                    <a:prstGeom prst="rect">
+                      <a:avLst/>
+                    </a:prstGeom>
+                  </pic:spPr>
+                </pic:pic>
+              </a:graphicData>
+            </a:graphic>
+          </wp:inline>
+        </w:drawing>
+      </w:r>
+      <w:r>
+        <w:drawing>
+          <wp:inline distT="0" distB="0" distL="0" distR="0" wp14:anchorId="0A68A4A9" wp14:editId="76C53CCD">
+            <wp:extent cx="2283948" cy="3562233"/>
+            <wp:effectExtent l="0" t="0" r="0" b="0"/>
+            <wp:docPr id="1396757189" name="Obraz 1"/>
+            <wp:cNvGraphicFramePr>
+              <a:graphicFrameLocks xmlns:a="http://schemas.openxmlformats.org/drawingml/2006/main" noChangeAspect="1"/>
+            </wp:cNvGraphicFramePr>
+            <a:graphic xmlns:a="http://schemas.openxmlformats.org/drawingml/2006/main">
+              <a:graphicData uri="http://schemas.openxmlformats.org/drawingml/2006/picture">
+                <pic:pic xmlns:pic="http://schemas.openxmlformats.org/drawingml/2006/picture">
+                  <pic:nvPicPr>
+                    <pic:cNvPr id="1396757189" name=""/>
+                    <pic:cNvPicPr/>
+                  </pic:nvPicPr>
+                  <pic:blipFill>
+                    <a:blip r:embed="rId9"/>
+                    <a:stretch>
+                      <a:fillRect/>
+                    </a:stretch>
+                  </pic:blipFill>
+                  <pic:spPr>
+                    <a:xfrm>
+                      <a:off x="0" y="0"/>
+                      <a:ext cx="2290805" cy="3572928"/>
+                    </a:xfrm>
+                    <a:prstGeom prst="rect">
+                      <a:avLst/>
+                    </a:prstGeom>
+                  </pic:spPr>
+                </pic:pic>
+              </a:graphicData>
+            </a:graphic>
+          </wp:inline>
+        </w:drawing>
+      </w:r>
+    </w:p>
+    <w:p>
+      <w:pPr>
+        <w:pStyle w:val="Nagwek2"/>
+      </w:pPr>
+      <w:r>
+        <w:t xml:space="preserve">Obliczone wartości i niepewności </w:t>
+      </w:r>
+    </w:p>
+    <w:p>
+      <w:r>
+        <w:drawing>
+          <wp:inline distT="0" distB="0" distL="0" distR="0" wp14:anchorId="7A39A5B1" wp14:editId="0B9DB000">
+            <wp:extent cx="2318667" cy="1133183"/>
+            <wp:effectExtent l="0" t="0" r="0" b="0"/>
+            <wp:docPr id="1607468871" name="Obraz 1"/>
+            <wp:cNvGraphicFramePr>
+              <a:graphicFrameLocks xmlns:a="http://schemas.openxmlformats.org/drawingml/2006/main" noChangeAspect="1"/>
+            </wp:cNvGraphicFramePr>
+            <a:graphic xmlns:a="http://schemas.openxmlformats.org/drawingml/2006/main">
+              <a:graphicData uri="http://schemas.openxmlformats.org/drawingml/2006/picture">
+                <pic:pic xmlns:pic="http://schemas.openxmlformats.org/drawingml/2006/picture">
+                  <pic:nvPicPr>
+                    <pic:cNvPr id="1607468871" name=""/>
+                    <pic:cNvPicPr/>
+                  </pic:nvPicPr>
+                  <pic:blipFill>
+                    <a:blip r:embed="rId10"/>
+                    <a:stretch>
+                      <a:fillRect/>
+                    </a:stretch>
+                  </pic:blipFill>
+                  <pic:spPr>
+                    <a:xfrm>
+                      <a:off x="0" y="0"/>
+                      <a:ext cx="2328952" cy="1138210"/>
+                    </a:xfrm>
+                    <a:prstGeom prst="rect">
+                      <a:avLst/>
+                    </a:prstGeom>
+                  </pic:spPr>
+                </pic:pic>
+              </a:graphicData>
+            </a:graphic>
+          </wp:inline>
+        </w:drawing>
+      </w:r>
+      <w:r>
+        <w:drawing>
+          <wp:inline distT="0" distB="0" distL="0" distR="0" wp14:anchorId="5D02A430" wp14:editId="1BD46227">
+            <wp:extent cx="3309792" cy="1128969"/>
+            <wp:effectExtent l="0" t="0" r="0" b="0"/>
+            <wp:docPr id="1882190035" name="Obraz 1"/>
+            <wp:cNvGraphicFramePr>
+              <a:graphicFrameLocks xmlns:a="http://schemas.openxmlformats.org/drawingml/2006/main" noChangeAspect="1"/>
+            </wp:cNvGraphicFramePr>
+            <a:graphic xmlns:a="http://schemas.openxmlformats.org/drawingml/2006/main">
+              <a:graphicData uri="http://schemas.openxmlformats.org/drawingml/2006/picture">
+                <pic:pic xmlns:pic="http://schemas.openxmlformats.org/drawingml/2006/picture">
+                  <pic:nvPicPr>
+                    <pic:cNvPr id="1882190035" name=""/>
+                    <pic:cNvPicPr/>
+                  </pic:nvPicPr>
+                  <pic:blipFill>
+                    <a:blip r:embed="rId11"/>
+                    <a:stretch>
+                      <a:fillRect/>
+                    </a:stretch>
+                  </pic:blipFill>
+                  <pic:spPr>
+                    <a:xfrm>
+                      <a:off x="0" y="0"/>
+                      <a:ext cx="3322194" cy="1133199"/>
+                    </a:xfrm>
+                    <a:prstGeom prst="rect">
+                      <a:avLst/>
+                    </a:prstGeom>
+                  </pic:spPr>
+                </pic:pic>
+              </a:graphicData>
+            </a:graphic>
+          </wp:inline>
+        </w:drawing>
+      </w:r>
+    </w:p>
+    <w:p>
+      <w:pPr>
+        <w:pStyle w:val="Nagwek2"/>
+      </w:pPr>
+      <w:r>
+        <w:t>Wartości tablicowe</w:t>
+      </w:r>
+    </w:p>
+    <w:p>
+      <w:r>
+        <w:drawing>
+          <wp:inline distT="0" distB="0" distL="0" distR="0" wp14:anchorId="283C2E3D" wp14:editId="45C8935B">
+            <wp:extent cx="1298167" cy="2120511"/>
+            <wp:effectExtent l="0" t="0" r="0" b="0"/>
+            <wp:docPr id="592607199" name="Obraz 1"/>
+            <wp:cNvGraphicFramePr>
+              <a:graphicFrameLocks xmlns:a="http://schemas.openxmlformats.org/drawingml/2006/main" noChangeAspect="1"/>
+            </wp:cNvGraphicFramePr>
+            <a:graphic xmlns:a="http://schemas.openxmlformats.org/drawingml/2006/main">
+              <a:graphicData uri="http://schemas.openxmlformats.org/drawingml/2006/picture">
+                <pic:pic xmlns:pic="http://schemas.openxmlformats.org/drawingml/2006/picture">
+                  <pic:nvPicPr>
+                    <pic:cNvPr id="592607199" name=""/>
+                    <pic:cNvPicPr/>
+                  </pic:nvPicPr>
+                  <pic:blipFill>
+                    <a:blip r:embed="rId12"/>
+                    <a:stretch>
+                      <a:fillRect/>
+                    </a:stretch>
+                  </pic:blipFill>
+                  <pic:spPr>
+                    <a:xfrm>
+                      <a:off x="0" y="0"/>
+                      <a:ext cx="1303331" cy="2128946"/>
+                    </a:xfrm>
+                    <a:prstGeom prst="rect">
+                      <a:avLst/>
+                    </a:prstGeom>
+                  </pic:spPr>
+                </pic:pic>
+              </a:graphicData>
+            </a:graphic>
+          </wp:inline>
+        </w:drawing>
+      </w:r>
+    </w:p>
+    <w:p>
+      <w:pPr>
+        <w:spacing w:after="160" w:line="259" w:lineRule="auto"/>
+        <w:ind w:left="0" w:firstLine="0"/>
+        <w:rPr>
+          <w:rFonts w:ascii="Cambria" w:eastAsia="Cambria" w:hAnsi="Cambria" w:cs="Cambria"/>
+          <w:color w:val="365F91"/>
+          <w:sz w:val="32"/>
+        </w:rPr>
+      </w:pPr>
+      <w:r>
+        <w:br w:type="page"/>
       </w:r>
     </w:p>
     <w:p>
@@ -722,6 +979,7 @@
         <w:ind w:left="-5"/>
       </w:pPr>
       <w:r>
+        <w:lastRenderedPageBreak/>
         <w:t xml:space="preserve">Wnioski </w:t>
       </w:r>
     </w:p>
@@ -729,6 +987,23 @@
       <w:pPr>
         <w:ind w:left="-5"/>
       </w:pPr>
+      <w:r>
+        <w:t xml:space="preserve"> </w:t>
+      </w:r>
+      <w:r>
+        <w:t>Na podstawie maksymalnych wychyleń fali i zastosowanej częstotliwości obliczyć można długość fali oraz prędkość rozchodzenia się dźwięku w powietrzu.</w:t>
+      </w:r>
+    </w:p>
+    <w:p>
+      <w:pPr>
+        <w:ind w:left="-5"/>
+      </w:pPr>
+      <w:r>
+        <w:t xml:space="preserve">Prędkość dźwięku jest zależna od temperatury </w:t>
+      </w:r>
+      <w:r>
+        <w:t>otoczenia.</w:t>
+      </w:r>
       <w:r>
         <w:t xml:space="preserve"> </w:t>
       </w:r>

</xml_diff>